<commit_message>
Update Rapport - Etude Comparative.docx
J'ai défini 3 critères de comparaison.
</commit_message>
<xml_diff>
--- a/Rapport - Etude Comparative.docx
+++ b/Rapport - Etude Comparative.docx
@@ -86,9 +86,11 @@
                                   <w:sdtPr>
                                     <w:rPr>
                                       <w:rFonts w:ascii="Constantia" w:eastAsiaTheme="majorEastAsia" w:hAnsi="Constantia" w:cstheme="majorBidi"/>
+                                      <w:b/>
+                                      <w:bCs/>
                                       <w:color w:val="FFFFFF" w:themeColor="background1"/>
-                                      <w:sz w:val="104"/>
-                                      <w:szCs w:val="104"/>
+                                      <w:sz w:val="100"/>
+                                      <w:szCs w:val="100"/>
                                     </w:rPr>
                                     <w:alias w:val="Titre"/>
                                     <w:tag w:val=""/>
@@ -104,26 +106,32 @@
                                         <w:spacing w:after="120"/>
                                         <w:rPr>
                                           <w:rFonts w:ascii="Constantia" w:eastAsiaTheme="majorEastAsia" w:hAnsi="Constantia" w:cstheme="majorBidi"/>
+                                          <w:b/>
+                                          <w:bCs/>
                                           <w:color w:val="FFFFFF" w:themeColor="background1"/>
-                                          <w:sz w:val="104"/>
-                                          <w:szCs w:val="104"/>
+                                          <w:sz w:val="100"/>
+                                          <w:szCs w:val="100"/>
                                         </w:rPr>
                                       </w:pPr>
                                       <w:r>
                                         <w:rPr>
                                           <w:rFonts w:ascii="Constantia" w:eastAsiaTheme="majorEastAsia" w:hAnsi="Constantia" w:cstheme="majorBidi"/>
+                                          <w:b/>
+                                          <w:bCs/>
                                           <w:color w:val="FFFFFF" w:themeColor="background1"/>
-                                          <w:sz w:val="104"/>
-                                          <w:szCs w:val="104"/>
+                                          <w:sz w:val="100"/>
+                                          <w:szCs w:val="100"/>
                                         </w:rPr>
                                         <w:t>Etude comparative</w:t>
                                       </w:r>
                                       <w:r>
                                         <w:rPr>
                                           <w:rFonts w:ascii="Constantia" w:eastAsiaTheme="majorEastAsia" w:hAnsi="Constantia" w:cstheme="majorBidi"/>
+                                          <w:b/>
+                                          <w:bCs/>
                                           <w:color w:val="FFFFFF" w:themeColor="background1"/>
-                                          <w:sz w:val="104"/>
-                                          <w:szCs w:val="104"/>
+                                          <w:sz w:val="100"/>
+                                          <w:szCs w:val="100"/>
                                         </w:rPr>
                                         <w:t xml:space="preserve"> des heuristiques</w:t>
                                       </w:r>
@@ -135,16 +143,16 @@
                                     <w:pStyle w:val="Sansinterligne"/>
                                     <w:rPr>
                                       <w:color w:val="FFFFFF" w:themeColor="background1"/>
-                                      <w:sz w:val="56"/>
-                                      <w:szCs w:val="32"/>
+                                      <w:sz w:val="48"/>
+                                      <w:szCs w:val="24"/>
                                     </w:rPr>
                                   </w:pPr>
                                   <w:r>
                                     <w:rPr>
                                       <w:rFonts w:ascii="Constantia" w:hAnsi="Constantia"/>
                                       <w:color w:val="FFFFFF" w:themeColor="background1"/>
-                                      <w:sz w:val="56"/>
-                                      <w:szCs w:val="32"/>
+                                      <w:sz w:val="48"/>
+                                      <w:szCs w:val="24"/>
                                     </w:rPr>
                                     <w:t>S2.02 - Exploration algorithmique d'un problème</w:t>
                                   </w:r>
@@ -240,8 +248,8 @@
                                     <w:rPr>
                                       <w:rFonts w:ascii="Constantia" w:hAnsi="Constantia"/>
                                       <w:color w:val="E7E6E6" w:themeColor="background2"/>
-                                      <w:sz w:val="44"/>
-                                      <w:szCs w:val="32"/>
+                                      <w:sz w:val="40"/>
+                                      <w:szCs w:val="40"/>
                                     </w:rPr>
                                     <w:alias w:val="Auteur"/>
                                     <w:tag w:val=""/>
@@ -257,19 +265,59 @@
                                         <w:rPr>
                                           <w:rFonts w:ascii="Constantia" w:hAnsi="Constantia"/>
                                           <w:color w:val="E7E6E6" w:themeColor="background2"/>
-                                          <w:sz w:val="44"/>
-                                          <w:szCs w:val="32"/>
+                                          <w:sz w:val="40"/>
+                                          <w:szCs w:val="40"/>
                                         </w:rPr>
                                       </w:pPr>
                                       <w:r>
                                         <w:rPr>
                                           <w:rFonts w:ascii="Constantia" w:hAnsi="Constantia"/>
                                           <w:color w:val="E7E6E6" w:themeColor="background2"/>
-                                          <w:sz w:val="44"/>
-                                          <w:szCs w:val="32"/>
+                                          <w:sz w:val="40"/>
+                                          <w:szCs w:val="40"/>
                                         </w:rPr>
                                         <w:t>Léo Bourdin</w:t>
                                       </w:r>
+                                      <w:r>
+                                        <w:rPr>
+                                          <w:rFonts w:ascii="Constantia" w:hAnsi="Constantia"/>
+                                          <w:color w:val="E7E6E6" w:themeColor="background2"/>
+                                          <w:sz w:val="40"/>
+                                          <w:szCs w:val="40"/>
+                                        </w:rPr>
+                                        <w:t xml:space="preserve"> / Antoine </w:t>
+                                      </w:r>
+                                      <w:proofErr w:type="spellStart"/>
+                                      <w:r>
+                                        <w:rPr>
+                                          <w:rFonts w:ascii="Constantia" w:hAnsi="Constantia"/>
+                                          <w:color w:val="E7E6E6" w:themeColor="background2"/>
+                                          <w:sz w:val="40"/>
+                                          <w:szCs w:val="40"/>
+                                        </w:rPr>
+                                        <w:t>Lindimer</w:t>
+                                      </w:r>
+                                      <w:proofErr w:type="spellEnd"/>
+                                      <w:r>
+                                        <w:rPr>
+                                          <w:rFonts w:ascii="Constantia" w:hAnsi="Constantia"/>
+                                          <w:color w:val="E7E6E6" w:themeColor="background2"/>
+                                          <w:sz w:val="40"/>
+                                          <w:szCs w:val="40"/>
+                                        </w:rPr>
+                                        <w:t xml:space="preserve"> / Romain </w:t>
+                                      </w:r>
+                                      <w:proofErr w:type="spellStart"/>
+                                      <w:r>
+                                        <w:rPr>
+                                          <w:rFonts w:ascii="Constantia" w:hAnsi="Constantia"/>
+                                          <w:color w:val="E7E6E6" w:themeColor="background2"/>
+                                          <w:sz w:val="40"/>
+                                          <w:szCs w:val="40"/>
+                                        </w:rPr>
+                                        <w:t>Barabant</w:t>
+                                      </w:r>
+                                      <w:proofErr w:type="spellEnd"/>
                                     </w:p>
                                   </w:sdtContent>
                                 </w:sdt>
@@ -380,9 +428,11 @@
                             <w:sdtPr>
                               <w:rPr>
                                 <w:rFonts w:ascii="Constantia" w:eastAsiaTheme="majorEastAsia" w:hAnsi="Constantia" w:cstheme="majorBidi"/>
+                                <w:b/>
+                                <w:bCs/>
                                 <w:color w:val="FFFFFF" w:themeColor="background1"/>
-                                <w:sz w:val="104"/>
-                                <w:szCs w:val="104"/>
+                                <w:sz w:val="100"/>
+                                <w:szCs w:val="100"/>
                               </w:rPr>
                               <w:alias w:val="Titre"/>
                               <w:tag w:val=""/>
@@ -398,26 +448,32 @@
                                   <w:spacing w:after="120"/>
                                   <w:rPr>
                                     <w:rFonts w:ascii="Constantia" w:eastAsiaTheme="majorEastAsia" w:hAnsi="Constantia" w:cstheme="majorBidi"/>
+                                    <w:b/>
+                                    <w:bCs/>
                                     <w:color w:val="FFFFFF" w:themeColor="background1"/>
-                                    <w:sz w:val="104"/>
-                                    <w:szCs w:val="104"/>
+                                    <w:sz w:val="100"/>
+                                    <w:szCs w:val="100"/>
                                   </w:rPr>
                                 </w:pPr>
                                 <w:r>
                                   <w:rPr>
                                     <w:rFonts w:ascii="Constantia" w:eastAsiaTheme="majorEastAsia" w:hAnsi="Constantia" w:cstheme="majorBidi"/>
+                                    <w:b/>
+                                    <w:bCs/>
                                     <w:color w:val="FFFFFF" w:themeColor="background1"/>
-                                    <w:sz w:val="104"/>
-                                    <w:szCs w:val="104"/>
+                                    <w:sz w:val="100"/>
+                                    <w:szCs w:val="100"/>
                                   </w:rPr>
                                   <w:t>Etude comparative</w:t>
                                 </w:r>
                                 <w:r>
                                   <w:rPr>
                                     <w:rFonts w:ascii="Constantia" w:eastAsiaTheme="majorEastAsia" w:hAnsi="Constantia" w:cstheme="majorBidi"/>
+                                    <w:b/>
+                                    <w:bCs/>
                                     <w:color w:val="FFFFFF" w:themeColor="background1"/>
-                                    <w:sz w:val="104"/>
-                                    <w:szCs w:val="104"/>
+                                    <w:sz w:val="100"/>
+                                    <w:szCs w:val="100"/>
                                   </w:rPr>
                                   <w:t xml:space="preserve"> des heuristiques</w:t>
                                 </w:r>
@@ -429,16 +485,16 @@
                               <w:pStyle w:val="Sansinterligne"/>
                               <w:rPr>
                                 <w:color w:val="FFFFFF" w:themeColor="background1"/>
-                                <w:sz w:val="56"/>
-                                <w:szCs w:val="32"/>
+                                <w:sz w:val="48"/>
+                                <w:szCs w:val="24"/>
                               </w:rPr>
                             </w:pPr>
                             <w:r>
                               <w:rPr>
                                 <w:rFonts w:ascii="Constantia" w:hAnsi="Constantia"/>
                                 <w:color w:val="FFFFFF" w:themeColor="background1"/>
-                                <w:sz w:val="56"/>
-                                <w:szCs w:val="32"/>
+                                <w:sz w:val="48"/>
+                                <w:szCs w:val="24"/>
                               </w:rPr>
                               <w:t>S2.02 - Exploration algorithmique d'un problème</w:t>
                             </w:r>
@@ -459,8 +515,8 @@
                               <w:rPr>
                                 <w:rFonts w:ascii="Constantia" w:hAnsi="Constantia"/>
                                 <w:color w:val="E7E6E6" w:themeColor="background2"/>
-                                <w:sz w:val="44"/>
-                                <w:szCs w:val="32"/>
+                                <w:sz w:val="40"/>
+                                <w:szCs w:val="40"/>
                               </w:rPr>
                               <w:alias w:val="Auteur"/>
                               <w:tag w:val=""/>
@@ -476,19 +532,59 @@
                                   <w:rPr>
                                     <w:rFonts w:ascii="Constantia" w:hAnsi="Constantia"/>
                                     <w:color w:val="E7E6E6" w:themeColor="background2"/>
-                                    <w:sz w:val="44"/>
-                                    <w:szCs w:val="32"/>
+                                    <w:sz w:val="40"/>
+                                    <w:szCs w:val="40"/>
                                   </w:rPr>
                                 </w:pPr>
                                 <w:r>
                                   <w:rPr>
                                     <w:rFonts w:ascii="Constantia" w:hAnsi="Constantia"/>
                                     <w:color w:val="E7E6E6" w:themeColor="background2"/>
-                                    <w:sz w:val="44"/>
-                                    <w:szCs w:val="32"/>
+                                    <w:sz w:val="40"/>
+                                    <w:szCs w:val="40"/>
                                   </w:rPr>
                                   <w:t>Léo Bourdin</w:t>
                                 </w:r>
+                                <w:r>
+                                  <w:rPr>
+                                    <w:rFonts w:ascii="Constantia" w:hAnsi="Constantia"/>
+                                    <w:color w:val="E7E6E6" w:themeColor="background2"/>
+                                    <w:sz w:val="40"/>
+                                    <w:szCs w:val="40"/>
+                                  </w:rPr>
+                                  <w:t xml:space="preserve"> / Antoine </w:t>
+                                </w:r>
+                                <w:proofErr w:type="spellStart"/>
+                                <w:r>
+                                  <w:rPr>
+                                    <w:rFonts w:ascii="Constantia" w:hAnsi="Constantia"/>
+                                    <w:color w:val="E7E6E6" w:themeColor="background2"/>
+                                    <w:sz w:val="40"/>
+                                    <w:szCs w:val="40"/>
+                                  </w:rPr>
+                                  <w:t>Lindimer</w:t>
+                                </w:r>
+                                <w:proofErr w:type="spellEnd"/>
+                                <w:r>
+                                  <w:rPr>
+                                    <w:rFonts w:ascii="Constantia" w:hAnsi="Constantia"/>
+                                    <w:color w:val="E7E6E6" w:themeColor="background2"/>
+                                    <w:sz w:val="40"/>
+                                    <w:szCs w:val="40"/>
+                                  </w:rPr>
+                                  <w:t xml:space="preserve"> / Romain </w:t>
+                                </w:r>
+                                <w:proofErr w:type="spellStart"/>
+                                <w:r>
+                                  <w:rPr>
+                                    <w:rFonts w:ascii="Constantia" w:hAnsi="Constantia"/>
+                                    <w:color w:val="E7E6E6" w:themeColor="background2"/>
+                                    <w:sz w:val="40"/>
+                                    <w:szCs w:val="40"/>
+                                  </w:rPr>
+                                  <w:t>Barabant</w:t>
+                                </w:r>
+                                <w:proofErr w:type="spellEnd"/>
                               </w:p>
                             </w:sdtContent>
                           </w:sdt>
@@ -722,36 +818,645 @@
         <w:t>Complexité algorithmique</w:t>
       </w:r>
     </w:p>
-    <w:p/>
     <w:p>
       <w:pPr>
+        <w:rPr>
+          <w:sz w:val="24"/>
+          <w:szCs w:val="24"/>
+        </w:rPr>
+      </w:pPr>
+      <w:r>
+        <w:rPr>
+          <w:sz w:val="24"/>
+          <w:szCs w:val="24"/>
+        </w:rPr>
+        <w:t>L</w:t>
+      </w:r>
+      <w:r>
+        <w:rPr>
+          <w:sz w:val="24"/>
+          <w:szCs w:val="24"/>
+        </w:rPr>
+        <w:t>a complexité algorithmique</w:t>
+      </w:r>
+      <w:r>
+        <w:rPr>
+          <w:sz w:val="24"/>
+          <w:szCs w:val="24"/>
+        </w:rPr>
+        <w:t xml:space="preserve"> représente l</w:t>
+      </w:r>
+      <w:r>
+        <w:rPr>
+          <w:sz w:val="24"/>
+          <w:szCs w:val="24"/>
+        </w:rPr>
+        <w:t>e nombre de calculs basiques</w:t>
+      </w:r>
+      <w:r>
+        <w:rPr>
+          <w:sz w:val="24"/>
+          <w:szCs w:val="24"/>
+        </w:rPr>
+        <w:t xml:space="preserve"> que fera </w:t>
+      </w:r>
+      <w:r>
+        <w:rPr>
+          <w:sz w:val="24"/>
+          <w:szCs w:val="24"/>
+        </w:rPr>
+        <w:t xml:space="preserve">l’algorithme </w:t>
+      </w:r>
+      <w:r>
+        <w:rPr>
+          <w:sz w:val="24"/>
+          <w:szCs w:val="24"/>
+        </w:rPr>
+        <w:t>selon la taille du problème</w:t>
+      </w:r>
+      <w:r>
+        <w:rPr>
+          <w:sz w:val="24"/>
+          <w:szCs w:val="24"/>
+        </w:rPr>
+        <w:t>.</w:t>
+      </w:r>
+      <w:r>
+        <w:rPr>
+          <w:sz w:val="24"/>
+          <w:szCs w:val="24"/>
+        </w:rPr>
+        <w:t xml:space="preserve"> Pour un même algorithme, la complexité peut </w:t>
+      </w:r>
+      <w:r>
+        <w:rPr>
+          <w:sz w:val="24"/>
+          <w:szCs w:val="24"/>
+        </w:rPr>
+        <w:t xml:space="preserve">parfois </w:t>
+      </w:r>
+      <w:r>
+        <w:rPr>
+          <w:sz w:val="24"/>
+          <w:szCs w:val="24"/>
+        </w:rPr>
+        <w:t>être légèrement différente selon la qualité du code.</w:t>
+      </w:r>
+    </w:p>
+    <w:p>
+      <w:pPr>
+        <w:rPr>
+          <w:sz w:val="24"/>
+          <w:szCs w:val="24"/>
+        </w:rPr>
+      </w:pPr>
+      <w:r>
+        <w:rPr>
+          <w:b/>
+          <w:bCs/>
+          <w:sz w:val="24"/>
+          <w:szCs w:val="24"/>
+        </w:rPr>
+        <w:t>Pour ce critère</w:t>
+      </w:r>
+      <w:r>
+        <w:rPr>
+          <w:sz w:val="24"/>
+          <w:szCs w:val="24"/>
+        </w:rPr>
+        <w:t> : le meilleur algorithme sera celui avec l</w:t>
+      </w:r>
+      <w:r>
+        <w:rPr>
+          <w:sz w:val="24"/>
+          <w:szCs w:val="24"/>
+        </w:rPr>
+        <w:t>a complexité</w:t>
+      </w:r>
+      <w:r>
+        <w:rPr>
+          <w:sz w:val="24"/>
+          <w:szCs w:val="24"/>
+        </w:rPr>
+        <w:t xml:space="preserve"> </w:t>
+      </w:r>
+      <w:r>
+        <w:rPr>
+          <w:sz w:val="24"/>
+          <w:szCs w:val="24"/>
+        </w:rPr>
+        <w:t xml:space="preserve">algorithmique </w:t>
+      </w:r>
+      <w:r>
+        <w:rPr>
+          <w:sz w:val="24"/>
+          <w:szCs w:val="24"/>
+        </w:rPr>
+        <w:t>l</w:t>
+      </w:r>
+      <w:r>
+        <w:rPr>
+          <w:sz w:val="24"/>
+          <w:szCs w:val="24"/>
+        </w:rPr>
+        <w:t xml:space="preserve">a plus </w:t>
+      </w:r>
+      <w:r>
+        <w:rPr>
+          <w:sz w:val="24"/>
+          <w:szCs w:val="24"/>
+        </w:rPr>
+        <w:t>petite</w:t>
+      </w:r>
+      <w:r>
+        <w:rPr>
+          <w:sz w:val="24"/>
+          <w:szCs w:val="24"/>
+        </w:rPr>
+        <w:t>.</w:t>
+      </w:r>
+    </w:p>
+    <w:p>
+      <w:pPr>
         <w:pStyle w:val="Titre2"/>
-        <w:spacing w:before="0"/>
       </w:pPr>
       <w:r>
         <w:t>Temps d’exécution</w:t>
       </w:r>
     </w:p>
-    <w:p/>
     <w:p>
       <w:pPr>
+        <w:rPr>
+          <w:sz w:val="24"/>
+          <w:szCs w:val="24"/>
+        </w:rPr>
+      </w:pPr>
+      <w:r>
+        <w:rPr>
+          <w:sz w:val="24"/>
+          <w:szCs w:val="24"/>
+        </w:rPr>
+        <w:t xml:space="preserve">Le temps d’exécution </w:t>
+      </w:r>
+      <w:r>
+        <w:rPr>
+          <w:sz w:val="24"/>
+          <w:szCs w:val="24"/>
+        </w:rPr>
+        <w:t xml:space="preserve">représente la durée </w:t>
+      </w:r>
+      <w:r>
+        <w:rPr>
+          <w:sz w:val="24"/>
+          <w:szCs w:val="24"/>
+        </w:rPr>
+        <w:t>que prendra l’</w:t>
+      </w:r>
+      <w:r>
+        <w:rPr>
+          <w:sz w:val="24"/>
+          <w:szCs w:val="24"/>
+        </w:rPr>
+        <w:t xml:space="preserve">algorithme </w:t>
+      </w:r>
+      <w:r>
+        <w:rPr>
+          <w:sz w:val="24"/>
+          <w:szCs w:val="24"/>
+        </w:rPr>
+        <w:t>pour calculer l’ordre de la tournée</w:t>
+      </w:r>
+      <w:r>
+        <w:rPr>
+          <w:sz w:val="24"/>
+          <w:szCs w:val="24"/>
+        </w:rPr>
+        <w:t xml:space="preserve"> finale</w:t>
+      </w:r>
+      <w:r>
+        <w:rPr>
+          <w:sz w:val="24"/>
+          <w:szCs w:val="24"/>
+        </w:rPr>
+        <w:t>.</w:t>
+      </w:r>
+      <w:r>
+        <w:rPr>
+          <w:sz w:val="24"/>
+          <w:szCs w:val="24"/>
+        </w:rPr>
+        <w:t xml:space="preserve"> La </w:t>
+      </w:r>
+      <w:proofErr w:type="spellStart"/>
+      <w:r>
+        <w:rPr>
+          <w:sz w:val="24"/>
+          <w:szCs w:val="24"/>
+        </w:rPr>
+        <w:t>Stopwatch</w:t>
+      </w:r>
+      <w:proofErr w:type="spellEnd"/>
+      <w:r>
+        <w:rPr>
+          <w:sz w:val="24"/>
+          <w:szCs w:val="24"/>
+        </w:rPr>
+        <w:t xml:space="preserve"> mesurera</w:t>
+      </w:r>
+      <w:r>
+        <w:rPr>
+          <w:sz w:val="24"/>
+          <w:szCs w:val="24"/>
+        </w:rPr>
+        <w:t xml:space="preserve"> </w:t>
+      </w:r>
+      <w:r>
+        <w:rPr>
+          <w:sz w:val="24"/>
+          <w:szCs w:val="24"/>
+        </w:rPr>
+        <w:t xml:space="preserve">et affichera </w:t>
+      </w:r>
+      <w:r>
+        <w:rPr>
+          <w:sz w:val="24"/>
+          <w:szCs w:val="24"/>
+        </w:rPr>
+        <w:t>cette durée</w:t>
+      </w:r>
+      <w:r>
+        <w:rPr>
+          <w:sz w:val="24"/>
+          <w:szCs w:val="24"/>
+        </w:rPr>
+        <w:t xml:space="preserve"> </w:t>
+      </w:r>
+      <w:r>
+        <w:rPr>
+          <w:sz w:val="24"/>
+          <w:szCs w:val="24"/>
+        </w:rPr>
+        <w:t>en milliseconde</w:t>
+      </w:r>
+      <w:r>
+        <w:rPr>
+          <w:sz w:val="24"/>
+          <w:szCs w:val="24"/>
+        </w:rPr>
+        <w:t xml:space="preserve"> pour chaque algorithme.</w:t>
+      </w:r>
+    </w:p>
+    <w:p>
+      <w:pPr>
+        <w:rPr>
+          <w:sz w:val="24"/>
+          <w:szCs w:val="24"/>
+        </w:rPr>
+      </w:pPr>
+      <w:r>
+        <w:rPr>
+          <w:b/>
+          <w:bCs/>
+          <w:sz w:val="24"/>
+          <w:szCs w:val="24"/>
+        </w:rPr>
+        <w:t>Pour ce critère</w:t>
+      </w:r>
+      <w:r>
+        <w:rPr>
+          <w:sz w:val="24"/>
+          <w:szCs w:val="24"/>
+        </w:rPr>
+        <w:t> : le meilleur algorithme sera celui avec</w:t>
+      </w:r>
+      <w:r>
+        <w:rPr>
+          <w:sz w:val="24"/>
+          <w:szCs w:val="24"/>
+        </w:rPr>
+        <w:t xml:space="preserve"> </w:t>
+      </w:r>
+      <w:r>
+        <w:rPr>
+          <w:sz w:val="24"/>
+          <w:szCs w:val="24"/>
+        </w:rPr>
+        <w:t xml:space="preserve">le </w:t>
+      </w:r>
+      <w:r>
+        <w:rPr>
+          <w:sz w:val="24"/>
+          <w:szCs w:val="24"/>
+        </w:rPr>
+        <w:t xml:space="preserve">temps d’exécution </w:t>
+      </w:r>
+      <w:r>
+        <w:rPr>
+          <w:sz w:val="24"/>
+          <w:szCs w:val="24"/>
+        </w:rPr>
+        <w:t>moyen le plus petit</w:t>
+      </w:r>
+      <w:r>
+        <w:rPr>
+          <w:sz w:val="24"/>
+          <w:szCs w:val="24"/>
+        </w:rPr>
+        <w:t>.</w:t>
+      </w:r>
+    </w:p>
+    <w:p>
+      <w:pPr>
+        <w:rPr>
+          <w:i/>
+          <w:iCs/>
+          <w:sz w:val="24"/>
+          <w:szCs w:val="24"/>
+        </w:rPr>
+      </w:pPr>
+      <w:r>
+        <w:rPr>
+          <w:i/>
+          <w:iCs/>
+          <w:sz w:val="24"/>
+          <w:szCs w:val="24"/>
+        </w:rPr>
+        <w:t>Remarque : pour que ce critère soit sensé, on exécutera chaque algorithme sur l’ensemble du jeu d’essai afin qu’il soit soumis à différentes situation</w:t>
+      </w:r>
+      <w:r>
+        <w:rPr>
+          <w:i/>
+          <w:iCs/>
+          <w:sz w:val="24"/>
+          <w:szCs w:val="24"/>
+        </w:rPr>
+        <w:t>s</w:t>
+      </w:r>
+      <w:r>
+        <w:rPr>
+          <w:i/>
+          <w:iCs/>
+          <w:sz w:val="24"/>
+          <w:szCs w:val="24"/>
+        </w:rPr>
+        <w:t>.</w:t>
+      </w:r>
+    </w:p>
+    <w:p>
+      <w:pPr>
         <w:pStyle w:val="Titre2"/>
-        <w:spacing w:before="0"/>
       </w:pPr>
       <w:r>
         <w:t>Distance</w:t>
       </w:r>
     </w:p>
-    <w:p/>
     <w:p>
       <w:pPr>
+        <w:rPr>
+          <w:sz w:val="24"/>
+          <w:szCs w:val="24"/>
+        </w:rPr>
+      </w:pPr>
+      <w:r>
+        <w:rPr>
+          <w:sz w:val="24"/>
+          <w:szCs w:val="24"/>
+        </w:rPr>
+        <w:t>L</w:t>
+      </w:r>
+      <w:r>
+        <w:rPr>
+          <w:sz w:val="24"/>
+          <w:szCs w:val="24"/>
+        </w:rPr>
+        <w:t>a distance</w:t>
+      </w:r>
+      <w:r>
+        <w:rPr>
+          <w:sz w:val="24"/>
+          <w:szCs w:val="24"/>
+        </w:rPr>
+        <w:t xml:space="preserve"> représente la </w:t>
+      </w:r>
+      <w:r>
+        <w:rPr>
+          <w:sz w:val="24"/>
+          <w:szCs w:val="24"/>
+        </w:rPr>
+        <w:t>distance totale</w:t>
+      </w:r>
+      <w:r>
+        <w:rPr>
+          <w:sz w:val="24"/>
+          <w:szCs w:val="24"/>
+        </w:rPr>
+        <w:t xml:space="preserve"> de la tournée</w:t>
+      </w:r>
+      <w:r>
+        <w:rPr>
+          <w:sz w:val="24"/>
+          <w:szCs w:val="24"/>
+        </w:rPr>
+        <w:t xml:space="preserve"> </w:t>
+      </w:r>
+      <w:r>
+        <w:rPr>
+          <w:sz w:val="24"/>
+          <w:szCs w:val="24"/>
+        </w:rPr>
+        <w:t xml:space="preserve">finale </w:t>
+      </w:r>
+      <w:r>
+        <w:rPr>
+          <w:sz w:val="24"/>
+          <w:szCs w:val="24"/>
+        </w:rPr>
+        <w:t>trouvée par l’</w:t>
+      </w:r>
+      <w:r>
+        <w:rPr>
+          <w:sz w:val="24"/>
+          <w:szCs w:val="24"/>
+        </w:rPr>
+        <w:t>algorithme</w:t>
+      </w:r>
+      <w:r>
+        <w:rPr>
+          <w:sz w:val="24"/>
+          <w:szCs w:val="24"/>
+        </w:rPr>
+        <w:t>.</w:t>
+      </w:r>
+    </w:p>
+    <w:p>
+      <w:pPr>
+        <w:rPr>
+          <w:sz w:val="24"/>
+          <w:szCs w:val="24"/>
+        </w:rPr>
+      </w:pPr>
+      <w:r>
+        <w:rPr>
+          <w:b/>
+          <w:bCs/>
+          <w:sz w:val="24"/>
+          <w:szCs w:val="24"/>
+        </w:rPr>
+        <w:t>Pour ce critère</w:t>
+      </w:r>
+      <w:r>
+        <w:rPr>
+          <w:sz w:val="24"/>
+          <w:szCs w:val="24"/>
+        </w:rPr>
+        <w:t> : le meilleur algorithme sera celui avec l</w:t>
+      </w:r>
+      <w:r>
+        <w:rPr>
+          <w:sz w:val="24"/>
+          <w:szCs w:val="24"/>
+        </w:rPr>
+        <w:t>a distance</w:t>
+      </w:r>
+      <w:r>
+        <w:rPr>
+          <w:sz w:val="24"/>
+          <w:szCs w:val="24"/>
+        </w:rPr>
+        <w:t xml:space="preserve"> moyen</w:t>
+      </w:r>
+      <w:r>
+        <w:rPr>
+          <w:sz w:val="24"/>
+          <w:szCs w:val="24"/>
+        </w:rPr>
+        <w:t>ne</w:t>
+      </w:r>
+      <w:r>
+        <w:rPr>
+          <w:sz w:val="24"/>
+          <w:szCs w:val="24"/>
+        </w:rPr>
+        <w:t xml:space="preserve"> le plus petit.</w:t>
+      </w:r>
+    </w:p>
+    <w:p>
+      <w:pPr>
+        <w:rPr>
+          <w:i/>
+          <w:iCs/>
+          <w:sz w:val="24"/>
+          <w:szCs w:val="24"/>
+        </w:rPr>
+      </w:pPr>
+      <w:r>
+        <w:rPr>
+          <w:i/>
+          <w:iCs/>
+          <w:sz w:val="24"/>
+          <w:szCs w:val="24"/>
+        </w:rPr>
+        <w:t>Remarque : pour que ce critère soit sensé, on exécutera chaque algorithme sur l’ensemble du jeu d’essai</w:t>
+      </w:r>
+      <w:r>
+        <w:rPr>
+          <w:i/>
+          <w:iCs/>
+          <w:sz w:val="24"/>
+          <w:szCs w:val="24"/>
+        </w:rPr>
+        <w:t xml:space="preserve"> afin qu’il soit soumis à différentes situation</w:t>
+      </w:r>
+      <w:r>
+        <w:rPr>
+          <w:i/>
+          <w:iCs/>
+          <w:sz w:val="24"/>
+          <w:szCs w:val="24"/>
+        </w:rPr>
+        <w:t>s</w:t>
+      </w:r>
+      <w:r>
+        <w:rPr>
+          <w:i/>
+          <w:iCs/>
+          <w:sz w:val="24"/>
+          <w:szCs w:val="24"/>
+        </w:rPr>
+        <w:t>.</w:t>
+      </w:r>
+    </w:p>
+    <w:p>
+      <w:pPr>
+        <w:rPr>
+          <w:i/>
+          <w:iCs/>
+          <w:sz w:val="24"/>
+          <w:szCs w:val="24"/>
+        </w:rPr>
+      </w:pPr>
+      <w:r>
+        <w:rPr>
+          <w:i/>
+          <w:iCs/>
+          <w:sz w:val="24"/>
+          <w:szCs w:val="24"/>
+        </w:rPr>
+        <w:br w:type="page"/>
+      </w:r>
+    </w:p>
+    <w:p>
+      <w:pPr>
         <w:pStyle w:val="Titre1"/>
       </w:pPr>
       <w:r>
+        <w:lastRenderedPageBreak/>
         <w:t>Jeu d’essai de graphes</w:t>
       </w:r>
     </w:p>
-    <w:p/>
+    <w:p>
+      <w:pPr>
+        <w:rPr>
+          <w:sz w:val="24"/>
+          <w:szCs w:val="24"/>
+        </w:rPr>
+      </w:pPr>
+      <w:r>
+        <w:rPr>
+          <w:sz w:val="24"/>
+          <w:szCs w:val="24"/>
+        </w:rPr>
+        <w:t>Comme susdit, le jeu d’essai aura pour but de faire rencontrer aux algorithmes des situations diverses et variées afin de récolter des données plus précises,</w:t>
+      </w:r>
+      <w:r>
+        <w:rPr>
+          <w:sz w:val="24"/>
+          <w:szCs w:val="24"/>
+        </w:rPr>
+        <w:t xml:space="preserve"> donc</w:t>
+      </w:r>
+      <w:r>
+        <w:rPr>
+          <w:sz w:val="24"/>
+          <w:szCs w:val="24"/>
+        </w:rPr>
+        <w:t xml:space="preserve"> utile</w:t>
+      </w:r>
+      <w:r>
+        <w:rPr>
+          <w:sz w:val="24"/>
+          <w:szCs w:val="24"/>
+        </w:rPr>
+        <w:t>s</w:t>
+      </w:r>
+      <w:r>
+        <w:rPr>
+          <w:sz w:val="24"/>
+          <w:szCs w:val="24"/>
+        </w:rPr>
+        <w:t xml:space="preserve"> pour la comparaison.</w:t>
+      </w:r>
+    </w:p>
     <w:p>
       <w:pPr>
         <w:pStyle w:val="Titre1"/>
@@ -2366,7 +3071,7 @@
   <w:style w:type="paragraph" w:default="1" w:styleId="Normal">
     <w:name w:val="Normal"/>
     <w:qFormat/>
-    <w:rsid w:val="00B71DB6"/>
+    <w:rsid w:val="00A448E2"/>
     <w:rPr>
       <w:rFonts w:ascii="Constantia" w:hAnsi="Constantia"/>
       <w:sz w:val="30"/>
@@ -2398,10 +3103,11 @@
     <w:basedOn w:val="Normal"/>
     <w:next w:val="Normal"/>
     <w:link w:val="Titre2Car"/>
+    <w:autoRedefine/>
     <w:uiPriority w:val="9"/>
     <w:unhideWhenUsed/>
     <w:qFormat/>
-    <w:rsid w:val="00E146B2"/>
+    <w:rsid w:val="00D77E1A"/>
     <w:pPr>
       <w:keepNext/>
       <w:keepLines/>
@@ -2410,7 +3116,8 @@
     </w:pPr>
     <w:rPr>
       <w:rFonts w:eastAsiaTheme="majorEastAsia" w:cstheme="majorBidi"/>
-      <w:color w:val="595959" w:themeColor="text1" w:themeTint="A6"/>
+      <w:b/>
+      <w:color w:val="404040" w:themeColor="text1" w:themeTint="BF"/>
       <w:sz w:val="32"/>
       <w:szCs w:val="26"/>
     </w:rPr>
@@ -2574,10 +3281,11 @@
     <w:basedOn w:val="Policepardfaut"/>
     <w:link w:val="Titre2"/>
     <w:uiPriority w:val="9"/>
-    <w:rsid w:val="00E146B2"/>
+    <w:rsid w:val="00D77E1A"/>
     <w:rPr>
       <w:rFonts w:ascii="Constantia" w:eastAsiaTheme="majorEastAsia" w:hAnsi="Constantia" w:cstheme="majorBidi"/>
-      <w:color w:val="595959" w:themeColor="text1" w:themeTint="A6"/>
+      <w:b/>
+      <w:color w:val="404040" w:themeColor="text1" w:themeTint="BF"/>
       <w:sz w:val="32"/>
       <w:szCs w:val="26"/>
     </w:rPr>

</xml_diff>

<commit_message>
Première ébauche jeu d'essai rapport
Première ébauche de la partie du jeu d'essai du rapport
</commit_message>
<xml_diff>
--- a/Rapport - Etude Comparative.docx
+++ b/Rapport - Etude Comparative.docx
@@ -285,27 +285,7 @@
                                           <w:sz w:val="40"/>
                                           <w:szCs w:val="40"/>
                                         </w:rPr>
-                                        <w:t xml:space="preserve"> / Antoine </w:t>
-                                      </w:r>
-                                      <w:proofErr w:type="spellStart"/>
-                                      <w:r>
-                                        <w:rPr>
-                                          <w:rFonts w:ascii="Constantia" w:hAnsi="Constantia"/>
-                                          <w:color w:val="E7E6E6" w:themeColor="background2"/>
-                                          <w:sz w:val="40"/>
-                                          <w:szCs w:val="40"/>
-                                        </w:rPr>
-                                        <w:t>Lindimer</w:t>
-                                      </w:r>
-                                      <w:proofErr w:type="spellEnd"/>
-                                      <w:r>
-                                        <w:rPr>
-                                          <w:rFonts w:ascii="Constantia" w:hAnsi="Constantia"/>
-                                          <w:color w:val="E7E6E6" w:themeColor="background2"/>
-                                          <w:sz w:val="40"/>
-                                          <w:szCs w:val="40"/>
-                                        </w:rPr>
-                                        <w:t xml:space="preserve"> / Romain </w:t>
+                                        <w:t xml:space="preserve"> / Antoine Lindimer / Romain </w:t>
                                       </w:r>
                                       <w:proofErr w:type="spellStart"/>
                                       <w:r>
@@ -552,27 +532,7 @@
                                     <w:sz w:val="40"/>
                                     <w:szCs w:val="40"/>
                                   </w:rPr>
-                                  <w:t xml:space="preserve"> / Antoine </w:t>
-                                </w:r>
-                                <w:proofErr w:type="spellStart"/>
-                                <w:r>
-                                  <w:rPr>
-                                    <w:rFonts w:ascii="Constantia" w:hAnsi="Constantia"/>
-                                    <w:color w:val="E7E6E6" w:themeColor="background2"/>
-                                    <w:sz w:val="40"/>
-                                    <w:szCs w:val="40"/>
-                                  </w:rPr>
-                                  <w:t>Lindimer</w:t>
-                                </w:r>
-                                <w:proofErr w:type="spellEnd"/>
-                                <w:r>
-                                  <w:rPr>
-                                    <w:rFonts w:ascii="Constantia" w:hAnsi="Constantia"/>
-                                    <w:color w:val="E7E6E6" w:themeColor="background2"/>
-                                    <w:sz w:val="40"/>
-                                    <w:szCs w:val="40"/>
-                                  </w:rPr>
-                                  <w:t xml:space="preserve"> / Romain </w:t>
+                                  <w:t xml:space="preserve"> / Antoine Lindimer / Romain </w:t>
                                 </w:r>
                                 <w:proofErr w:type="spellStart"/>
                                 <w:r>
@@ -1398,6 +1358,37 @@
           <w:sz w:val="24"/>
           <w:szCs w:val="24"/>
         </w:rPr>
+        <w:t>&lt;</w:t>
+      </w:r>
+      <w:proofErr w:type="spellStart"/>
+      <w:r>
+        <w:rPr>
+          <w:sz w:val="24"/>
+          <w:szCs w:val="24"/>
+        </w:rPr>
+        <w:t>Author</w:t>
+      </w:r>
+      <w:proofErr w:type="spellEnd"/>
+      <w:r>
+        <w:rPr>
+          <w:sz w:val="24"/>
+          <w:szCs w:val="24"/>
+        </w:rPr>
+        <w:t xml:space="preserve">&gt;Antoine </w:t>
+      </w:r>
+    </w:p>
+    <w:p>
+      <w:pPr>
+        <w:rPr>
+          <w:sz w:val="24"/>
+          <w:szCs w:val="24"/>
+        </w:rPr>
+      </w:pPr>
+      <w:r>
+        <w:rPr>
+          <w:sz w:val="24"/>
+          <w:szCs w:val="24"/>
+        </w:rPr>
         <w:t>Comme susdit, le jeu d’essai aura pour but de faire rencontrer aux algorithmes des situations diverses et variées afin de récolter des données plus précises,</w:t>
       </w:r>
       <w:r>
@@ -1431,9 +1422,246 @@
     </w:p>
     <w:p>
       <w:pPr>
+        <w:rPr>
+          <w:sz w:val="24"/>
+          <w:szCs w:val="24"/>
+        </w:rPr>
+      </w:pPr>
+      <w:r>
+        <w:rPr>
+          <w:sz w:val="24"/>
+          <w:szCs w:val="24"/>
+        </w:rPr>
+        <w:t xml:space="preserve">Pour créer un jeu d’essai pertinent, nous avons commencé par recréer les graphes que nous avions étudié en séance de TP. Puis nous avons décidés de créer nos propres graphes afin </w:t>
+      </w:r>
+      <w:r>
+        <w:rPr>
+          <w:sz w:val="24"/>
+          <w:szCs w:val="24"/>
+        </w:rPr>
+        <w:t>d’obtenir des résultats exploitables</w:t>
+      </w:r>
+      <w:r>
+        <w:rPr>
+          <w:sz w:val="24"/>
+          <w:szCs w:val="24"/>
+        </w:rPr>
+        <w:t xml:space="preserve">. </w:t>
+      </w:r>
+    </w:p>
+    <w:p>
+      <w:pPr>
+        <w:rPr>
+          <w:sz w:val="24"/>
+          <w:szCs w:val="24"/>
+        </w:rPr>
+      </w:pPr>
+      <w:r>
+        <w:rPr>
+          <w:sz w:val="24"/>
+          <w:szCs w:val="24"/>
+        </w:rPr>
+        <w:t>Avec des graphes simples (où l’on peut obtenir facilement un résultat en faisant tourner les algori</w:t>
+      </w:r>
+      <w:r>
+        <w:rPr>
+          <w:sz w:val="24"/>
+          <w:szCs w:val="24"/>
+        </w:rPr>
+        <w:t>thmes à la main), les résultats ne sont pas très intéressants. Le temps d’exécution est inférieur à 10 ms dans tous les cas, on observe tout de même de petites différence</w:t>
+      </w:r>
+      <w:r>
+        <w:rPr>
+          <w:sz w:val="24"/>
+          <w:szCs w:val="24"/>
+        </w:rPr>
+        <w:t>s</w:t>
+      </w:r>
+      <w:r>
+        <w:rPr>
+          <w:sz w:val="24"/>
+          <w:szCs w:val="24"/>
+        </w:rPr>
+        <w:t xml:space="preserve"> dans les résultats des tournées. Ces résultats étaient à prévoir puisque nous les avions observés durant les séances de découvertes. </w:t>
+      </w:r>
+    </w:p>
+    <w:p>
+      <w:pPr>
+        <w:rPr>
+          <w:sz w:val="24"/>
+          <w:szCs w:val="24"/>
+        </w:rPr>
+      </w:pPr>
+      <w:r>
+        <w:rPr>
+          <w:sz w:val="24"/>
+          <w:szCs w:val="24"/>
+        </w:rPr>
+        <w:t xml:space="preserve">En utilisant le graphe fourni avec le sujet (GrapheSimple2.gph), nous avons pu tester nos algorithmes et observer des résultats différents en fonction de l’algorithme. </w:t>
+      </w:r>
+    </w:p>
+    <w:p>
+      <w:pPr>
+        <w:rPr>
+          <w:sz w:val="24"/>
+          <w:szCs w:val="24"/>
+        </w:rPr>
+      </w:pPr>
+      <w:r>
+        <w:rPr>
+          <w:sz w:val="24"/>
+          <w:szCs w:val="24"/>
+        </w:rPr>
+        <w:t xml:space="preserve">Pour obtenir des résultats intéressant nous avons commencé par créer des graphes ou </w:t>
+      </w:r>
+      <w:r>
+        <w:rPr>
+          <w:sz w:val="24"/>
+          <w:szCs w:val="24"/>
+        </w:rPr>
+        <w:t>tous les sommets</w:t>
+      </w:r>
+      <w:r>
+        <w:rPr>
+          <w:sz w:val="24"/>
+          <w:szCs w:val="24"/>
+        </w:rPr>
+        <w:t xml:space="preserve"> sont reliés entre eux</w:t>
+      </w:r>
+      <w:r>
+        <w:rPr>
+          <w:sz w:val="24"/>
+          <w:szCs w:val="24"/>
+        </w:rPr>
+        <w:t xml:space="preserve">, ce sont des cliques. Nous avons essayé de créer une clique de degré 5 « à la main », cela s’est révélé très long et inutile car il semble impossible de créer des cliques de degré supérieur à 10 « à la main ». Nous avons donc créé un algorithme qui permet de générer automatiquement dans la console les lignes qui permettent de créer un graphe avec un fichier en .gph dans le projet. </w:t>
+      </w:r>
+    </w:p>
+    <w:p>
+      <w:pPr>
+        <w:rPr>
+          <w:sz w:val="24"/>
+          <w:szCs w:val="24"/>
+        </w:rPr>
+      </w:pPr>
+      <w:r>
+        <w:rPr>
+          <w:sz w:val="24"/>
+          <w:szCs w:val="24"/>
+        </w:rPr>
+        <w:t xml:space="preserve">Cet algorithme imprime dans la console : </w:t>
+      </w:r>
+    </w:p>
+    <w:p>
+      <w:pPr>
+        <w:pStyle w:val="Paragraphedeliste"/>
+        <w:numPr>
+          <w:ilvl w:val="0"/>
+          <w:numId w:val="7"/>
+        </w:numPr>
+        <w:rPr>
+          <w:sz w:val="24"/>
+          <w:szCs w:val="24"/>
+        </w:rPr>
+      </w:pPr>
+      <w:r>
+        <w:rPr>
+          <w:sz w:val="24"/>
+          <w:szCs w:val="24"/>
+        </w:rPr>
+        <w:t xml:space="preserve">L’usine qui est numéroté </w:t>
+      </w:r>
+      <w:r>
+        <w:rPr>
+          <w:sz w:val="24"/>
+          <w:szCs w:val="24"/>
+        </w:rPr>
+        <w:t>0</w:t>
+      </w:r>
+    </w:p>
+    <w:p>
+      <w:pPr>
+        <w:pStyle w:val="Paragraphedeliste"/>
+        <w:numPr>
+          <w:ilvl w:val="0"/>
+          <w:numId w:val="7"/>
+        </w:numPr>
+        <w:rPr>
+          <w:sz w:val="24"/>
+          <w:szCs w:val="24"/>
+        </w:rPr>
+      </w:pPr>
+      <w:r>
+        <w:rPr>
+          <w:sz w:val="24"/>
+          <w:szCs w:val="24"/>
+        </w:rPr>
+        <w:t xml:space="preserve">La liste des magasins </w:t>
+      </w:r>
+    </w:p>
+    <w:p>
+      <w:pPr>
+        <w:pStyle w:val="Paragraphedeliste"/>
+        <w:numPr>
+          <w:ilvl w:val="0"/>
+          <w:numId w:val="7"/>
+        </w:numPr>
+        <w:rPr>
+          <w:sz w:val="24"/>
+          <w:szCs w:val="24"/>
+        </w:rPr>
+      </w:pPr>
+      <w:r>
+        <w:rPr>
+          <w:sz w:val="24"/>
+          <w:szCs w:val="24"/>
+        </w:rPr>
+        <w:t xml:space="preserve">La liste des routes entre tous les sommets </w:t>
+      </w:r>
+    </w:p>
+    <w:p>
+      <w:pPr>
+        <w:rPr>
+          <w:sz w:val="24"/>
+          <w:szCs w:val="24"/>
+        </w:rPr>
+      </w:pPr>
+      <w:r>
+        <w:rPr>
+          <w:sz w:val="24"/>
+          <w:szCs w:val="24"/>
+        </w:rPr>
+        <w:t>Pour les sommets, les coordonnées sont générées en se basant sur le cercle trigonométrique. On place dans un premier temps l’usine à un abscisse définie et avec une ordonnée de 0, puis on place les sommets sur le cercle à intervalle régulier. En ce qui concerne les routes</w:t>
+      </w:r>
+      <w:r>
+        <w:rPr>
+          <w:sz w:val="24"/>
+          <w:szCs w:val="24"/>
+        </w:rPr>
+        <w:t xml:space="preserve">, avec deux boucles imbriquées, on peut générer chaque route entre tous les sommets. Pour ce qui est de la pondération, elle est aléatoire et comprise entre 1 et le nombres de sommets. </w:t>
+      </w:r>
+      <w:r>
+        <w:rPr>
+          <w:sz w:val="24"/>
+          <w:szCs w:val="24"/>
+        </w:rPr>
+        <w:t xml:space="preserve"> </w:t>
+      </w:r>
+    </w:p>
+    <w:p>
+      <w:pPr>
+        <w:ind w:left="360"/>
+        <w:rPr>
+          <w:sz w:val="24"/>
+          <w:szCs w:val="24"/>
+        </w:rPr>
+      </w:pPr>
+    </w:p>
+    <w:p>
+      <w:pPr>
         <w:pStyle w:val="Titre1"/>
       </w:pPr>
       <w:r>
+        <w:lastRenderedPageBreak/>
         <w:t>Mesure qualitative des algorithme</w:t>
       </w:r>
       <w:r>
@@ -1498,30 +1726,17 @@
         <w:pStyle w:val="Titre1"/>
       </w:pPr>
       <w:r>
-        <w:t>C</w:t>
-      </w:r>
-      <w:r>
-        <w:t>orrection (provisoire</w:t>
-      </w:r>
-    </w:p>
-    <w:p>
-      <w:proofErr w:type="gramStart"/>
-      <w:r>
-        <w:t>inverser</w:t>
-      </w:r>
-      <w:proofErr w:type="gramEnd"/>
-      <w:r>
-        <w:t xml:space="preserve"> condition</w:t>
-      </w:r>
-    </w:p>
-    <w:p>
-      <w:proofErr w:type="gramStart"/>
-      <w:r>
-        <w:t>stocker</w:t>
-      </w:r>
-      <w:proofErr w:type="gramEnd"/>
-      <w:r>
-        <w:t xml:space="preserve"> </w:t>
+        <w:t>Correction (provisoire</w:t>
+      </w:r>
+    </w:p>
+    <w:p>
+      <w:r>
+        <w:t>inverser condition</w:t>
+      </w:r>
+    </w:p>
+    <w:p>
+      <w:r>
+        <w:t xml:space="preserve">stocker </w:t>
       </w:r>
       <w:proofErr w:type="spellStart"/>
       <w:r>
@@ -1530,23 +1745,13 @@
       <w:proofErr w:type="spellEnd"/>
     </w:p>
     <w:p>
-      <w:proofErr w:type="gramStart"/>
-      <w:r>
-        <w:t>renvoyer</w:t>
-      </w:r>
-      <w:proofErr w:type="gramEnd"/>
-      <w:r>
-        <w:t xml:space="preserve"> un couple de valeur (ne pas utiliser un attribut)</w:t>
-      </w:r>
-    </w:p>
-    <w:p>
-      <w:proofErr w:type="gramStart"/>
-      <w:r>
-        <w:t>cas</w:t>
-      </w:r>
-      <w:proofErr w:type="gramEnd"/>
-      <w:r>
-        <w:t xml:space="preserve"> particulier pour jeu d'essais</w:t>
+      <w:r>
+        <w:t>renvoyer un couple de valeur (ne pas utiliser un attribut)</w:t>
+      </w:r>
+    </w:p>
+    <w:p>
+      <w:r>
+        <w:t>cas particulier pour jeu d'essais</w:t>
       </w:r>
     </w:p>
     <w:p/>
@@ -2030,6 +2235,119 @@
 <file path=word/numbering.xml><?xml version="1.0" encoding="utf-8"?>
 <w:numbering xmlns:wpc="http://schemas.microsoft.com/office/word/2010/wordprocessingCanvas" xmlns:cx="http://schemas.microsoft.com/office/drawing/2014/chartex" xmlns:cx1="http://schemas.microsoft.com/office/drawing/2015/9/8/chartex" xmlns:cx2="http://schemas.microsoft.com/office/drawing/2015/10/21/chartex" xmlns:cx3="http://schemas.microsoft.com/office/drawing/2016/5/9/chartex" xmlns:cx4="http://schemas.microsoft.com/office/drawing/2016/5/10/chartex" xmlns:cx5="http://schemas.microsoft.com/office/drawing/2016/5/11/chartex" xmlns:cx6="http://schemas.microsoft.com/office/drawing/2016/5/12/chartex" xmlns:cx7="http://schemas.microsoft.com/office/drawing/2016/5/13/chartex" xmlns:cx8="http://schemas.microsoft.com/office/drawing/2016/5/14/chartex" xmlns:mc="http://schemas.openxmlformats.org/markup-compatibility/2006" xmlns:aink="http://schemas.microsoft.com/office/drawing/2016/ink" xmlns:am3d="http://schemas.microsoft.com/office/drawing/2017/model3d" xmlns:o="urn:schemas-microsoft-com:office:office" xmlns:oel="http://schemas.microsoft.com/office/2019/extlst" xmlns:r="http://schemas.openxmlformats.org/officeDocument/2006/relationships" xmlns:m="http://schemas.openxmlformats.org/officeDocument/2006/math" xmlns:v="urn:schemas-microsoft-com:vml" xmlns:wp14="http://schemas.microsoft.com/office/word/2010/wordprocessingDrawing" xmlns:wp="http://schemas.openxmlformats.org/drawingml/2006/wordprocessingDrawing" xmlns:w10="urn:schemas-microsoft-com:office:word" xmlns:w="http://schemas.openxmlformats.org/wordprocessingml/2006/main" xmlns:w14="http://schemas.microsoft.com/office/word/2010/wordml" xmlns:w15="http://schemas.microsoft.com/office/word/2012/wordml" xmlns:w16cex="http://schemas.microsoft.com/office/word/2018/wordml/cex" xmlns:w16cid="http://schemas.microsoft.com/office/word/2016/wordml/cid" xmlns:w16="http://schemas.microsoft.com/office/word/2018/wordml" xmlns:w16sdtdh="http://schemas.microsoft.com/office/word/2020/wordml/sdtdatahash" xmlns:w16se="http://schemas.microsoft.com/office/word/2015/wordml/symex" xmlns:wpg="http://schemas.microsoft.com/office/word/2010/wordprocessingGroup" xmlns:wpi="http://schemas.microsoft.com/office/word/2010/wordprocessingInk" xmlns:wne="http://schemas.microsoft.com/office/word/2006/wordml" xmlns:wps="http://schemas.microsoft.com/office/word/2010/wordprocessingShape" mc:Ignorable="w14 w15 w16se w16cid w16 w16cex w16sdtdh wp14">
   <w:abstractNum w:abstractNumId="0" w15:restartNumberingAfterBreak="0">
+    <w:nsid w:val="03045ACA"/>
+    <w:multiLevelType w:val="hybridMultilevel"/>
+    <w:tmpl w:val="A14EAFAE"/>
+    <w:lvl w:ilvl="0" w:tplc="040C0001">
+      <w:start w:val="1"/>
+      <w:numFmt w:val="bullet"/>
+      <w:lvlText w:val=""/>
+      <w:lvlJc w:val="left"/>
+      <w:pPr>
+        <w:ind w:left="720" w:hanging="360"/>
+      </w:pPr>
+      <w:rPr>
+        <w:rFonts w:ascii="Symbol" w:hAnsi="Symbol" w:hint="default"/>
+      </w:rPr>
+    </w:lvl>
+    <w:lvl w:ilvl="1" w:tplc="040C0003" w:tentative="1">
+      <w:start w:val="1"/>
+      <w:numFmt w:val="bullet"/>
+      <w:lvlText w:val="o"/>
+      <w:lvlJc w:val="left"/>
+      <w:pPr>
+        <w:ind w:left="1440" w:hanging="360"/>
+      </w:pPr>
+      <w:rPr>
+        <w:rFonts w:ascii="Courier New" w:hAnsi="Courier New" w:cs="Courier New" w:hint="default"/>
+      </w:rPr>
+    </w:lvl>
+    <w:lvl w:ilvl="2" w:tplc="040C0005" w:tentative="1">
+      <w:start w:val="1"/>
+      <w:numFmt w:val="bullet"/>
+      <w:lvlText w:val=""/>
+      <w:lvlJc w:val="left"/>
+      <w:pPr>
+        <w:ind w:left="2160" w:hanging="360"/>
+      </w:pPr>
+      <w:rPr>
+        <w:rFonts w:ascii="Wingdings" w:hAnsi="Wingdings" w:hint="default"/>
+      </w:rPr>
+    </w:lvl>
+    <w:lvl w:ilvl="3" w:tplc="040C0001" w:tentative="1">
+      <w:start w:val="1"/>
+      <w:numFmt w:val="bullet"/>
+      <w:lvlText w:val=""/>
+      <w:lvlJc w:val="left"/>
+      <w:pPr>
+        <w:ind w:left="2880" w:hanging="360"/>
+      </w:pPr>
+      <w:rPr>
+        <w:rFonts w:ascii="Symbol" w:hAnsi="Symbol" w:hint="default"/>
+      </w:rPr>
+    </w:lvl>
+    <w:lvl w:ilvl="4" w:tplc="040C0003" w:tentative="1">
+      <w:start w:val="1"/>
+      <w:numFmt w:val="bullet"/>
+      <w:lvlText w:val="o"/>
+      <w:lvlJc w:val="left"/>
+      <w:pPr>
+        <w:ind w:left="3600" w:hanging="360"/>
+      </w:pPr>
+      <w:rPr>
+        <w:rFonts w:ascii="Courier New" w:hAnsi="Courier New" w:cs="Courier New" w:hint="default"/>
+      </w:rPr>
+    </w:lvl>
+    <w:lvl w:ilvl="5" w:tplc="040C0005" w:tentative="1">
+      <w:start w:val="1"/>
+      <w:numFmt w:val="bullet"/>
+      <w:lvlText w:val=""/>
+      <w:lvlJc w:val="left"/>
+      <w:pPr>
+        <w:ind w:left="4320" w:hanging="360"/>
+      </w:pPr>
+      <w:rPr>
+        <w:rFonts w:ascii="Wingdings" w:hAnsi="Wingdings" w:hint="default"/>
+      </w:rPr>
+    </w:lvl>
+    <w:lvl w:ilvl="6" w:tplc="040C0001" w:tentative="1">
+      <w:start w:val="1"/>
+      <w:numFmt w:val="bullet"/>
+      <w:lvlText w:val=""/>
+      <w:lvlJc w:val="left"/>
+      <w:pPr>
+        <w:ind w:left="5040" w:hanging="360"/>
+      </w:pPr>
+      <w:rPr>
+        <w:rFonts w:ascii="Symbol" w:hAnsi="Symbol" w:hint="default"/>
+      </w:rPr>
+    </w:lvl>
+    <w:lvl w:ilvl="7" w:tplc="040C0003" w:tentative="1">
+      <w:start w:val="1"/>
+      <w:numFmt w:val="bullet"/>
+      <w:lvlText w:val="o"/>
+      <w:lvlJc w:val="left"/>
+      <w:pPr>
+        <w:ind w:left="5760" w:hanging="360"/>
+      </w:pPr>
+      <w:rPr>
+        <w:rFonts w:ascii="Courier New" w:hAnsi="Courier New" w:cs="Courier New" w:hint="default"/>
+      </w:rPr>
+    </w:lvl>
+    <w:lvl w:ilvl="8" w:tplc="040C0005" w:tentative="1">
+      <w:start w:val="1"/>
+      <w:numFmt w:val="bullet"/>
+      <w:lvlText w:val=""/>
+      <w:lvlJc w:val="left"/>
+      <w:pPr>
+        <w:ind w:left="6480" w:hanging="360"/>
+      </w:pPr>
+      <w:rPr>
+        <w:rFonts w:ascii="Wingdings" w:hAnsi="Wingdings" w:hint="default"/>
+      </w:rPr>
+    </w:lvl>
+  </w:abstractNum>
+  <w:abstractNum w:abstractNumId="1" w15:restartNumberingAfterBreak="0">
     <w:nsid w:val="34E33900"/>
     <w:multiLevelType w:val="hybridMultilevel"/>
     <w:tmpl w:val="D60C3D52"/>
@@ -2142,7 +2460,7 @@
       </w:rPr>
     </w:lvl>
   </w:abstractNum>
-  <w:abstractNum w:abstractNumId="1" w15:restartNumberingAfterBreak="0">
+  <w:abstractNum w:abstractNumId="2" w15:restartNumberingAfterBreak="0">
     <w:nsid w:val="3EEF0D0C"/>
     <w:multiLevelType w:val="hybridMultilevel"/>
     <w:tmpl w:val="6DA238F6"/>
@@ -2228,7 +2546,7 @@
       </w:pPr>
     </w:lvl>
   </w:abstractNum>
-  <w:abstractNum w:abstractNumId="2" w15:restartNumberingAfterBreak="0">
+  <w:abstractNum w:abstractNumId="3" w15:restartNumberingAfterBreak="0">
     <w:nsid w:val="5BD71A1C"/>
     <w:multiLevelType w:val="hybridMultilevel"/>
     <w:tmpl w:val="6C54480E"/>
@@ -2341,7 +2659,7 @@
       </w:rPr>
     </w:lvl>
   </w:abstractNum>
-  <w:abstractNum w:abstractNumId="3" w15:restartNumberingAfterBreak="0">
+  <w:abstractNum w:abstractNumId="4" w15:restartNumberingAfterBreak="0">
     <w:nsid w:val="63FB6A36"/>
     <w:multiLevelType w:val="hybridMultilevel"/>
     <w:tmpl w:val="6D5CC566"/>
@@ -2454,7 +2772,7 @@
       </w:rPr>
     </w:lvl>
   </w:abstractNum>
-  <w:abstractNum w:abstractNumId="4" w15:restartNumberingAfterBreak="0">
+  <w:abstractNum w:abstractNumId="5" w15:restartNumberingAfterBreak="0">
     <w:nsid w:val="65AC4D89"/>
     <w:multiLevelType w:val="hybridMultilevel"/>
     <w:tmpl w:val="9CC843DA"/>
@@ -2567,7 +2885,7 @@
       </w:rPr>
     </w:lvl>
   </w:abstractNum>
-  <w:abstractNum w:abstractNumId="5" w15:restartNumberingAfterBreak="0">
+  <w:abstractNum w:abstractNumId="6" w15:restartNumberingAfterBreak="0">
     <w:nsid w:val="7F7F6F21"/>
     <w:multiLevelType w:val="hybridMultilevel"/>
     <w:tmpl w:val="4BF8C088"/>
@@ -2681,22 +2999,25 @@
     </w:lvl>
   </w:abstractNum>
   <w:num w:numId="1" w16cid:durableId="1464695805">
+    <w:abstractNumId w:val="2"/>
+  </w:num>
+  <w:num w:numId="2" w16cid:durableId="1650359180">
     <w:abstractNumId w:val="1"/>
   </w:num>
-  <w:num w:numId="2" w16cid:durableId="1650359180">
-    <w:abstractNumId w:val="0"/>
+  <w:num w:numId="3" w16cid:durableId="1976063832">
+    <w:abstractNumId w:val="6"/>
   </w:num>
-  <w:num w:numId="3" w16cid:durableId="1976063832">
+  <w:num w:numId="4" w16cid:durableId="1259407748">
+    <w:abstractNumId w:val="4"/>
+  </w:num>
+  <w:num w:numId="5" w16cid:durableId="649793666">
     <w:abstractNumId w:val="5"/>
   </w:num>
-  <w:num w:numId="4" w16cid:durableId="1259407748">
+  <w:num w:numId="6" w16cid:durableId="599217866">
     <w:abstractNumId w:val="3"/>
   </w:num>
-  <w:num w:numId="5" w16cid:durableId="649793666">
-    <w:abstractNumId w:val="4"/>
-  </w:num>
-  <w:num w:numId="6" w16cid:durableId="599217866">
-    <w:abstractNumId w:val="2"/>
+  <w:num w:numId="7" w16cid:durableId="1370300547">
+    <w:abstractNumId w:val="0"/>
   </w:num>
 </w:numbering>
 </file>

</xml_diff>

<commit_message>
Ajout Rapport pour rendu
</commit_message>
<xml_diff>
--- a/Rapport - Etude Comparative.docx
+++ b/Rapport - Etude Comparative.docx
@@ -286,39 +286,8 @@
                                           <w:sz w:val="40"/>
                                           <w:szCs w:val="40"/>
                                         </w:rPr>
-                                        <w:t xml:space="preserve"> / Antoine </w:t>
+                                        <w:t xml:space="preserve"> / Antoine Lindimer / Romain Barabant</w:t>
                                       </w:r>
-                                      <w:proofErr w:type="spellStart"/>
-                                      <w:r>
-                                        <w:rPr>
-                                          <w:rFonts w:ascii="DejaVu Serif" w:hAnsi="DejaVu Serif"/>
-                                          <w:color w:val="E7E6E6" w:themeColor="background2"/>
-                                          <w:sz w:val="40"/>
-                                          <w:szCs w:val="40"/>
-                                        </w:rPr>
-                                        <w:t>Lindimer</w:t>
-                                      </w:r>
-                                      <w:proofErr w:type="spellEnd"/>
-                                      <w:r>
-                                        <w:rPr>
-                                          <w:rFonts w:ascii="DejaVu Serif" w:hAnsi="DejaVu Serif"/>
-                                          <w:color w:val="E7E6E6" w:themeColor="background2"/>
-                                          <w:sz w:val="40"/>
-                                          <w:szCs w:val="40"/>
-                                        </w:rPr>
-                                        <w:t xml:space="preserve"> / Romain </w:t>
-                                      </w:r>
-                                      <w:proofErr w:type="spellStart"/>
-                                      <w:r>
-                                        <w:rPr>
-                                          <w:rFonts w:ascii="DejaVu Serif" w:hAnsi="DejaVu Serif"/>
-                                          <w:color w:val="E7E6E6" w:themeColor="background2"/>
-                                          <w:sz w:val="40"/>
-                                          <w:szCs w:val="40"/>
-                                        </w:rPr>
-                                        <w:t>Barabant</w:t>
-                                      </w:r>
-                                      <w:proofErr w:type="spellEnd"/>
                                       <w:r>
                                         <w:rPr>
                                           <w:rFonts w:ascii="DejaVu Serif" w:hAnsi="DejaVu Serif"/>
@@ -563,39 +532,8 @@
                                     <w:sz w:val="40"/>
                                     <w:szCs w:val="40"/>
                                   </w:rPr>
-                                  <w:t xml:space="preserve"> / Antoine </w:t>
+                                  <w:t xml:space="preserve"> / Antoine Lindimer / Romain Barabant</w:t>
                                 </w:r>
-                                <w:proofErr w:type="spellStart"/>
-                                <w:r>
-                                  <w:rPr>
-                                    <w:rFonts w:ascii="DejaVu Serif" w:hAnsi="DejaVu Serif"/>
-                                    <w:color w:val="E7E6E6" w:themeColor="background2"/>
-                                    <w:sz w:val="40"/>
-                                    <w:szCs w:val="40"/>
-                                  </w:rPr>
-                                  <w:t>Lindimer</w:t>
-                                </w:r>
-                                <w:proofErr w:type="spellEnd"/>
-                                <w:r>
-                                  <w:rPr>
-                                    <w:rFonts w:ascii="DejaVu Serif" w:hAnsi="DejaVu Serif"/>
-                                    <w:color w:val="E7E6E6" w:themeColor="background2"/>
-                                    <w:sz w:val="40"/>
-                                    <w:szCs w:val="40"/>
-                                  </w:rPr>
-                                  <w:t xml:space="preserve"> / Romain </w:t>
-                                </w:r>
-                                <w:proofErr w:type="spellStart"/>
-                                <w:r>
-                                  <w:rPr>
-                                    <w:rFonts w:ascii="DejaVu Serif" w:hAnsi="DejaVu Serif"/>
-                                    <w:color w:val="E7E6E6" w:themeColor="background2"/>
-                                    <w:sz w:val="40"/>
-                                    <w:szCs w:val="40"/>
-                                  </w:rPr>
-                                  <w:t>Barabant</w:t>
-                                </w:r>
-                                <w:proofErr w:type="spellEnd"/>
                                 <w:r>
                                   <w:rPr>
                                     <w:rFonts w:ascii="DejaVu Serif" w:hAnsi="DejaVu Serif"/>
@@ -3071,23 +3009,7 @@
           <w:sz w:val="24"/>
           <w:szCs w:val="24"/>
         </w:rPr>
-        <w:t xml:space="preserve"> La </w:t>
-      </w:r>
-      <w:proofErr w:type="spellStart"/>
-      <w:r>
-        <w:rPr>
-          <w:sz w:val="24"/>
-          <w:szCs w:val="24"/>
-        </w:rPr>
-        <w:t>Stopwatch</w:t>
-      </w:r>
-      <w:proofErr w:type="spellEnd"/>
-      <w:r>
-        <w:rPr>
-          <w:sz w:val="24"/>
-          <w:szCs w:val="24"/>
-        </w:rPr>
-        <w:t xml:space="preserve"> mesurera</w:t>
+        <w:t xml:space="preserve"> La Stopwatch mesurera</w:t>
       </w:r>
       <w:r>
         <w:rPr>
@@ -3490,17 +3412,8 @@
           <w:sz w:val="24"/>
           <w:szCs w:val="20"/>
         </w:rPr>
-        <w:t xml:space="preserve"> grâce à </w:t>
-      </w:r>
-      <w:proofErr w:type="spellStart"/>
-      <w:r>
-        <w:rPr>
-          <w:sz w:val="24"/>
-          <w:szCs w:val="20"/>
-        </w:rPr>
-        <w:t>FloydWarshall</w:t>
-      </w:r>
-      <w:proofErr w:type="spellEnd"/>
+        <w:t xml:space="preserve"> grâce à FloydWarshall</w:t>
+      </w:r>
       <w:r>
         <w:rPr>
           <w:sz w:val="24"/>
@@ -3626,17 +3539,8 @@
           <w:sz w:val="24"/>
           <w:szCs w:val="20"/>
         </w:rPr>
-        <w:t xml:space="preserve">grâce à </w:t>
-      </w:r>
-      <w:proofErr w:type="spellStart"/>
-      <w:r>
-        <w:rPr>
-          <w:sz w:val="24"/>
-          <w:szCs w:val="20"/>
-        </w:rPr>
-        <w:t>FloydWarshall</w:t>
-      </w:r>
-      <w:proofErr w:type="spellEnd"/>
+        <w:t>grâce à FloydWarshall</w:t>
+      </w:r>
       <w:r>
         <w:rPr>
           <w:sz w:val="24"/>
@@ -3743,23 +3647,7 @@
           <w:sz w:val="24"/>
           <w:szCs w:val="18"/>
         </w:rPr>
-        <w:t xml:space="preserve"> </w:t>
-      </w:r>
-      <w:proofErr w:type="spellStart"/>
-      <w:r>
-        <w:rPr>
-          <w:sz w:val="24"/>
-          <w:szCs w:val="18"/>
-        </w:rPr>
-        <w:t>graphe</w:t>
-      </w:r>
-      <w:proofErr w:type="spellEnd"/>
-      <w:r>
-        <w:rPr>
-          <w:sz w:val="24"/>
-          <w:szCs w:val="18"/>
-        </w:rPr>
-        <w:t xml:space="preserve">, échange deux </w:t>
+        <w:t xml:space="preserve"> graphe, échange deux </w:t>
       </w:r>
       <w:r>
         <w:rPr>
@@ -4082,32 +3970,35 @@
           <w:sz w:val="24"/>
           <w:szCs w:val="24"/>
         </w:rPr>
-        <w:t xml:space="preserve">Pour obtenir des résultats intéressant nous avons commencé par créer des graphes ou tous les sommets sont reliés entre eux, ce sont des cliques. Nous avons essayé de créer une clique de degré 5 « à la main », cela s’est révélé très long et inutile car il semble impossible de créer des cliques de degré supérieur à 10 « à la main ». Nous avons donc créé un algorithme qui génère automatiquement dans la console les lignes qui permettent de créer un graphe avec un fichier </w:t>
-      </w:r>
-      <w:proofErr w:type="gramStart"/>
-      <w:r>
-        <w:rPr>
-          <w:sz w:val="24"/>
-          <w:szCs w:val="24"/>
-        </w:rPr>
-        <w:t>en .</w:t>
-      </w:r>
-      <w:proofErr w:type="spellStart"/>
-      <w:r>
-        <w:rPr>
-          <w:sz w:val="24"/>
-          <w:szCs w:val="24"/>
-        </w:rPr>
-        <w:t>gph</w:t>
-      </w:r>
-      <w:proofErr w:type="spellEnd"/>
-      <w:proofErr w:type="gramEnd"/>
-      <w:r>
-        <w:rPr>
-          <w:sz w:val="24"/>
-          <w:szCs w:val="24"/>
-        </w:rPr>
-        <w:t xml:space="preserve"> dans le projet. </w:t>
+        <w:t xml:space="preserve">Pour obtenir des résultats </w:t>
+      </w:r>
+      <w:r>
+        <w:rPr>
+          <w:sz w:val="24"/>
+          <w:szCs w:val="24"/>
+        </w:rPr>
+        <w:t>intéressants nous</w:t>
+      </w:r>
+      <w:r>
+        <w:rPr>
+          <w:sz w:val="24"/>
+          <w:szCs w:val="24"/>
+        </w:rPr>
+        <w:t xml:space="preserve"> avons commencé par créer des graphes o</w:t>
+      </w:r>
+      <w:r>
+        <w:rPr>
+          <w:sz w:val="24"/>
+          <w:szCs w:val="24"/>
+        </w:rPr>
+        <w:t>ù</w:t>
+      </w:r>
+      <w:r>
+        <w:rPr>
+          <w:sz w:val="24"/>
+          <w:szCs w:val="24"/>
+        </w:rPr>
+        <w:t xml:space="preserve"> tous les sommets sont reliés entre eux, ce sont des cliques. Nous avons essayé de créer une clique de degré 5 « à la main », cela s’est révélé très long et inutile car il semble impossible de créer des cliques de degré supérieur à 10 « à la main ». Nous avons donc créé un algorithme qui génère automatiquement dans la console les lignes qui permettent de créer un graphe avec un fichier en .gph dans le projet. </w:t>
       </w:r>
     </w:p>
     <w:p>
@@ -4142,7 +4033,21 @@
           <w:sz w:val="24"/>
           <w:szCs w:val="24"/>
         </w:rPr>
-        <w:t xml:space="preserve">L’usine qui est numéroté 0 et ses coordonnées </w:t>
+        <w:t>L’usine qui est numéroté</w:t>
+      </w:r>
+      <w:r>
+        <w:rPr>
+          <w:sz w:val="24"/>
+          <w:szCs w:val="24"/>
+        </w:rPr>
+        <w:t>e</w:t>
+      </w:r>
+      <w:r>
+        <w:rPr>
+          <w:sz w:val="24"/>
+          <w:szCs w:val="24"/>
+        </w:rPr>
+        <w:t xml:space="preserve"> 0 et ses coordonnées </w:t>
       </w:r>
     </w:p>
     <w:p>
@@ -4587,6 +4492,9 @@
                               </w:r>
                             </w:fldSimple>
                             <w:r>
+                              <w:t xml:space="preserve"> </w:t>
+                            </w:r>
+                            <w:r>
                               <w:t xml:space="preserve">- </w:t>
                             </w:r>
                             <w:r>
@@ -4632,6 +4540,9 @@
                           <w:t>1</w:t>
                         </w:r>
                       </w:fldSimple>
+                      <w:r>
+                        <w:t xml:space="preserve"> </w:t>
+                      </w:r>
                       <w:r>
                         <w:t xml:space="preserve">- </w:t>
                       </w:r>
@@ -4740,7 +4651,21 @@
           <w:szCs w:val="24"/>
         </w:rPr>
         <w:lastRenderedPageBreak/>
-        <w:t xml:space="preserve">Ensuite nous avons recréé le graphe de Kittel (illustration ci-dessous). Ce graphe est composé de 23 sommets et 63 arêtes, sa configuration est particulière et fait que l’on retrouve 42 faces triangulaire. De la même manière que pour le graphe précédent, nous avons réalisé deux graphes. </w:t>
+        <w:t>Ensuite nous avons recréé le graphe de Kittel (illustration ci-dessous). Ce graphe est composé de 23 sommets et 63 arêtes, sa configuration est particulière et fait que l’on retrouve 42 faces triangulaire</w:t>
+      </w:r>
+      <w:r>
+        <w:rPr>
+          <w:sz w:val="24"/>
+          <w:szCs w:val="24"/>
+        </w:rPr>
+        <w:t>s</w:t>
+      </w:r>
+      <w:r>
+        <w:rPr>
+          <w:sz w:val="24"/>
+          <w:szCs w:val="24"/>
+        </w:rPr>
+        <w:t xml:space="preserve">. De la même manière que pour le graphe précédent, nous avons réalisé deux graphes. </w:t>
       </w:r>
       <w:r>
         <w:rPr>
@@ -4803,6 +4728,9 @@
                               </w:r>
                             </w:fldSimple>
                             <w:r>
+                              <w:t xml:space="preserve"> </w:t>
+                            </w:r>
+                            <w:r>
                               <w:t xml:space="preserve">- </w:t>
                             </w:r>
                             <w:r>
@@ -4847,6 +4775,9 @@
                           <w:t>2</w:t>
                         </w:r>
                       </w:fldSimple>
+                      <w:r>
+                        <w:t xml:space="preserve"> </w:t>
+                      </w:r>
                       <w:r>
                         <w:t xml:space="preserve">- </w:t>
                       </w:r>
@@ -5104,7 +5035,13 @@
         <w:pStyle w:val="Lgende"/>
       </w:pPr>
       <w:r>
-        <w:t>Figure 5 – Graphe Biparti de 50 sommets</w:t>
+        <w:t xml:space="preserve">Figure </w:t>
+      </w:r>
+      <w:r>
+        <w:t>3</w:t>
+      </w:r>
+      <w:r>
+        <w:t xml:space="preserve"> – Graphe Biparti de 50 sommets</w:t>
       </w:r>
     </w:p>
     <w:p>
@@ -6407,23 +6344,21 @@
           <w:sz w:val="24"/>
           <w:szCs w:val="20"/>
         </w:rPr>
-        <w:t xml:space="preserve">Le Plus Proche Voisin a un temps d’exécution ET </w:t>
-      </w:r>
-      <w:proofErr w:type="gramStart"/>
-      <w:r>
-        <w:rPr>
-          <w:sz w:val="24"/>
-          <w:szCs w:val="20"/>
-        </w:rPr>
-        <w:t>une distance inférieurs</w:t>
-      </w:r>
-      <w:proofErr w:type="gramEnd"/>
-      <w:r>
-        <w:rPr>
-          <w:sz w:val="24"/>
-          <w:szCs w:val="20"/>
-        </w:rPr>
-        <w:t xml:space="preserve"> à toutes les autres heuristiques.</w:t>
+        <w:t>Le Plus Proche Voisin a un temps d’exécution ET une distance inférieur</w:t>
+      </w:r>
+      <w:r>
+        <w:rPr>
+          <w:sz w:val="24"/>
+          <w:szCs w:val="20"/>
+        </w:rPr>
+        <w:t xml:space="preserve">e </w:t>
+      </w:r>
+      <w:r>
+        <w:rPr>
+          <w:sz w:val="24"/>
+          <w:szCs w:val="20"/>
+        </w:rPr>
+        <w:t>à toutes les autres heuristiques.</w:t>
       </w:r>
     </w:p>
     <w:p>
@@ -6613,7 +6548,13 @@
                               </w:rPr>
                             </w:pPr>
                             <w:r>
-                              <w:t>Figure 4 - Clique de 50</w:t>
+                              <w:t xml:space="preserve">Figure </w:t>
+                            </w:r>
+                            <w:r>
+                              <w:t>5</w:t>
+                            </w:r>
+                            <w:r>
+                              <w:t xml:space="preserve"> - Clique de 50</w:t>
                             </w:r>
                           </w:p>
                         </w:txbxContent>
@@ -6648,7 +6589,13 @@
                         </w:rPr>
                       </w:pPr>
                       <w:r>
-                        <w:t>Figure 4 - Clique de 50</w:t>
+                        <w:t xml:space="preserve">Figure </w:t>
+                      </w:r>
+                      <w:r>
+                        <w:t>5</w:t>
+                      </w:r>
+                      <w:r>
+                        <w:t xml:space="preserve"> - Clique de 50</w:t>
                       </w:r>
                     </w:p>
                   </w:txbxContent>
@@ -6762,7 +6709,13 @@
         <w:pStyle w:val="Lgende"/>
       </w:pPr>
       <w:r>
-        <w:t>Figure 3 - Clique de 10</w:t>
+        <w:t xml:space="preserve">Figure </w:t>
+      </w:r>
+      <w:r>
+        <w:t>4</w:t>
+      </w:r>
+      <w:r>
+        <w:t xml:space="preserve"> - Clique de 10</w:t>
       </w:r>
     </w:p>
     <w:p>
@@ -8295,25 +8248,7 @@
                               <w:t xml:space="preserve">Figure </w:t>
                             </w:r>
                             <w:r>
-                              <w:fldChar w:fldCharType="begin"/>
-                            </w:r>
-                            <w:r>
-                              <w:instrText xml:space="preserve"> SEQ Figure \* ARABIC </w:instrText>
-                            </w:r>
-                            <w:r>
-                              <w:fldChar w:fldCharType="separate"/>
-                            </w:r>
-                            <w:r>
-                              <w:rPr>
-                                <w:noProof/>
-                              </w:rPr>
-                              <w:t>3</w:t>
-                            </w:r>
-                            <w:r>
-                              <w:rPr>
-                                <w:noProof/>
-                              </w:rPr>
-                              <w:fldChar w:fldCharType="end"/>
+                              <w:t>7</w:t>
                             </w:r>
                             <w:r>
                               <w:t xml:space="preserve"> - graph de Petersen avec chemin à longueur aléatoire</w:t>
@@ -8351,25 +8286,7 @@
                         <w:t xml:space="preserve">Figure </w:t>
                       </w:r>
                       <w:r>
-                        <w:fldChar w:fldCharType="begin"/>
-                      </w:r>
-                      <w:r>
-                        <w:instrText xml:space="preserve"> SEQ Figure \* ARABIC </w:instrText>
-                      </w:r>
-                      <w:r>
-                        <w:fldChar w:fldCharType="separate"/>
-                      </w:r>
-                      <w:r>
-                        <w:rPr>
-                          <w:noProof/>
-                        </w:rPr>
-                        <w:t>3</w:t>
-                      </w:r>
-                      <w:r>
-                        <w:rPr>
-                          <w:noProof/>
-                        </w:rPr>
-                        <w:fldChar w:fldCharType="end"/>
+                        <w:t>7</w:t>
                       </w:r>
                       <w:r>
                         <w:t xml:space="preserve"> - graph de Petersen avec chemin à longueur aléatoire</w:t>
@@ -8494,7 +8411,13 @@
                               </w:rPr>
                             </w:pPr>
                             <w:r>
-                              <w:t>Figure 3 - graphe de Petersen avec chemins à longueurs constantes</w:t>
+                              <w:t xml:space="preserve">Figure </w:t>
+                            </w:r>
+                            <w:r>
+                              <w:t>6</w:t>
+                            </w:r>
+                            <w:r>
+                              <w:t xml:space="preserve"> - graphe de Petersen avec chemins à longueurs constantes</w:t>
                             </w:r>
                           </w:p>
                         </w:txbxContent>
@@ -8526,7 +8449,13 @@
                         </w:rPr>
                       </w:pPr>
                       <w:r>
-                        <w:t>Figure 3 - graphe de Petersen avec chemins à longueurs constantes</w:t>
+                        <w:t xml:space="preserve">Figure </w:t>
+                      </w:r>
+                      <w:r>
+                        <w:t>6</w:t>
+                      </w:r>
+                      <w:r>
+                        <w:t xml:space="preserve"> - graphe de Petersen avec chemins à longueurs constantes</w:t>
                       </w:r>
                     </w:p>
                   </w:txbxContent>
@@ -9701,25 +9630,7 @@
                               <w:t xml:space="preserve">Figure </w:t>
                             </w:r>
                             <w:r>
-                              <w:fldChar w:fldCharType="begin"/>
-                            </w:r>
-                            <w:r>
-                              <w:instrText xml:space="preserve"> SEQ Figure \* ARABIC </w:instrText>
-                            </w:r>
-                            <w:r>
-                              <w:fldChar w:fldCharType="separate"/>
-                            </w:r>
-                            <w:r>
-                              <w:rPr>
-                                <w:noProof/>
-                              </w:rPr>
-                              <w:t>4</w:t>
-                            </w:r>
-                            <w:r>
-                              <w:rPr>
-                                <w:noProof/>
-                              </w:rPr>
-                              <w:fldChar w:fldCharType="end"/>
+                              <w:t>8</w:t>
                             </w:r>
                             <w:r>
                               <w:t xml:space="preserve"> - Graphe de Kittel</w:t>
@@ -9755,25 +9666,7 @@
                         <w:t xml:space="preserve">Figure </w:t>
                       </w:r>
                       <w:r>
-                        <w:fldChar w:fldCharType="begin"/>
-                      </w:r>
-                      <w:r>
-                        <w:instrText xml:space="preserve"> SEQ Figure \* ARABIC </w:instrText>
-                      </w:r>
-                      <w:r>
-                        <w:fldChar w:fldCharType="separate"/>
-                      </w:r>
-                      <w:r>
-                        <w:rPr>
-                          <w:noProof/>
-                        </w:rPr>
-                        <w:t>4</w:t>
-                      </w:r>
-                      <w:r>
-                        <w:rPr>
-                          <w:noProof/>
-                        </w:rPr>
-                        <w:fldChar w:fldCharType="end"/>
+                        <w:t>8</w:t>
                       </w:r>
                       <w:r>
                         <w:t xml:space="preserve"> - Graphe de Kittel</w:t>
@@ -11069,7 +10962,13 @@
                                 </w:rPr>
                               </w:pPr>
                               <w:r>
-                                <w:t>Figure 2 - Graphe avec chemins</w:t>
+                                <w:t xml:space="preserve">Figure </w:t>
+                              </w:r>
+                              <w:r>
+                                <w:t>10</w:t>
+                              </w:r>
+                              <w:r>
+                                <w:t xml:space="preserve"> - Graphe avec chemins</w:t>
                               </w:r>
                               <w:r>
                                 <w:t xml:space="preserve"> </w:t>
@@ -11132,7 +11031,13 @@
                           </w:rPr>
                         </w:pPr>
                         <w:r>
-                          <w:t>Figure 2 - Graphe avec chemins</w:t>
+                          <w:t xml:space="preserve">Figure </w:t>
+                        </w:r>
+                        <w:r>
+                          <w:t>10</w:t>
+                        </w:r>
+                        <w:r>
+                          <w:t xml:space="preserve"> - Graphe avec chemins</w:t>
                         </w:r>
                         <w:r>
                           <w:t xml:space="preserve"> </w:t>
@@ -11242,7 +11147,13 @@
                                 </w:rPr>
                               </w:pPr>
                               <w:r>
-                                <w:t>Figure 1 - Graphe avec chemins à longueurs constantes</w:t>
+                                <w:t xml:space="preserve">Figure </w:t>
+                              </w:r>
+                              <w:r>
+                                <w:t>9</w:t>
+                              </w:r>
+                              <w:r>
+                                <w:t xml:space="preserve"> - Graphe avec chemins à longueurs constantes</w:t>
                               </w:r>
                             </w:p>
                           </w:txbxContent>
@@ -11280,7 +11191,13 @@
                           </w:rPr>
                         </w:pPr>
                         <w:r>
-                          <w:t>Figure 1 - Graphe avec chemins à longueurs constantes</w:t>
+                          <w:t xml:space="preserve">Figure </w:t>
+                        </w:r>
+                        <w:r>
+                          <w:t>9</w:t>
+                        </w:r>
+                        <w:r>
+                          <w:t xml:space="preserve"> - Graphe avec chemins à longueurs constantes</w:t>
                         </w:r>
                       </w:p>
                     </w:txbxContent>
@@ -13159,7 +13076,19 @@
         <w:t xml:space="preserve">. Ainsi, </w:t>
       </w:r>
       <w:r>
-        <w:t>nous avons comparé la globalité des heuristiques pour réaliser cette étude comparative.</w:t>
+        <w:t>nous avons comparé la globalité de</w:t>
+      </w:r>
+      <w:r>
+        <w:t xml:space="preserve"> nos</w:t>
+      </w:r>
+      <w:r>
+        <w:t xml:space="preserve"> heuristiques </w:t>
+      </w:r>
+      <w:r>
+        <w:t xml:space="preserve">implémentées </w:t>
+      </w:r>
+      <w:r>
+        <w:t>pour réaliser cette étude comparative.</w:t>
       </w:r>
     </w:p>
     <w:sectPr>

</xml_diff>